<commit_message>
Update Open Source and SCRUM tools.docx
</commit_message>
<xml_diff>
--- a/Open Source and SCRUM tools.docx
+++ b/Open Source and SCRUM tools.docx
@@ -1,6 +1,6 @@
 
 <file path=word/document.xml><?xml version="1.0" encoding="utf-8"?>
-<w:document xmlns:wpc="http://schemas.microsoft.com/office/word/2010/wordprocessingCanvas" xmlns:cx="http://schemas.microsoft.com/office/drawing/2014/chartex" xmlns:cx1="http://schemas.microsoft.com/office/drawing/2015/9/8/chartex" xmlns:mc="http://schemas.openxmlformats.org/markup-compatibility/2006" xmlns:o="urn:schemas-microsoft-com:office:office" xmlns:r="http://schemas.openxmlformats.org/officeDocument/2006/relationships" xmlns:m="http://schemas.openxmlformats.org/officeDocument/2006/math" xmlns:v="urn:schemas-microsoft-com:vml" xmlns:wp14="http://schemas.microsoft.com/office/word/2010/wordprocessingDrawing" xmlns:wp="http://schemas.openxmlformats.org/drawingml/2006/wordprocessingDrawing" xmlns:w10="urn:schemas-microsoft-com:office:word" xmlns:w="http://schemas.openxmlformats.org/wordprocessingml/2006/main" xmlns:w14="http://schemas.microsoft.com/office/word/2010/wordml" xmlns:w15="http://schemas.microsoft.com/office/word/2012/wordml" xmlns:w16se="http://schemas.microsoft.com/office/word/2015/wordml/symex" xmlns:wpg="http://schemas.microsoft.com/office/word/2010/wordprocessingGroup" xmlns:wpi="http://schemas.microsoft.com/office/word/2010/wordprocessingInk" xmlns:wne="http://schemas.microsoft.com/office/word/2006/wordml" xmlns:wps="http://schemas.microsoft.com/office/word/2010/wordprocessingShape" mc:Ignorable="w14 w15 w16se wp14">
+<w:document xmlns:wpc="http://schemas.microsoft.com/office/word/2010/wordprocessingCanvas" xmlns:cx="http://schemas.microsoft.com/office/drawing/2014/chartex" xmlns:mc="http://schemas.openxmlformats.org/markup-compatibility/2006" xmlns:o="urn:schemas-microsoft-com:office:office" xmlns:r="http://schemas.openxmlformats.org/officeDocument/2006/relationships" xmlns:m="http://schemas.openxmlformats.org/officeDocument/2006/math" xmlns:v="urn:schemas-microsoft-com:vml" xmlns:wp14="http://schemas.microsoft.com/office/word/2010/wordprocessingDrawing" xmlns:wp="http://schemas.openxmlformats.org/drawingml/2006/wordprocessingDrawing" xmlns:w10="urn:schemas-microsoft-com:office:word" xmlns:w="http://schemas.openxmlformats.org/wordprocessingml/2006/main" xmlns:w14="http://schemas.microsoft.com/office/word/2010/wordml" xmlns:w15="http://schemas.microsoft.com/office/word/2012/wordml" xmlns:w16se="http://schemas.microsoft.com/office/word/2015/wordml/symex" xmlns:wpg="http://schemas.microsoft.com/office/word/2010/wordprocessingGroup" xmlns:wpi="http://schemas.microsoft.com/office/word/2010/wordprocessingInk" xmlns:wne="http://schemas.microsoft.com/office/word/2006/wordml" xmlns:wps="http://schemas.microsoft.com/office/word/2010/wordprocessingShape" mc:Ignorable="w14 w15 w16se wp14">
   <w:body>
     <w:p>
       <w:pPr>
@@ -14,14 +14,7 @@
           <w:sz w:val="30"/>
           <w:szCs w:val="30"/>
         </w:rPr>
-        <w:t>O</w:t>
-      </w:r>
-      <w:r>
-        <w:rPr>
-          <w:sz w:val="30"/>
-          <w:szCs w:val="30"/>
-        </w:rPr>
-        <w:t>pen Source and SCRUM tools</w:t>
+        <w:t>Open Source and SCRUM tools</w:t>
       </w:r>
     </w:p>
     <w:p>
@@ -170,6 +163,13 @@
       </w:r>
     </w:p>
     <w:p>
+      <w:r>
+        <w:t xml:space="preserve">Facebook Messenger enabled the group to communicate any problems that occurred within the </w:t>
+      </w:r>
+      <w:bookmarkStart w:id="0" w:name="_GoBack"/>
+      <w:bookmarkEnd w:id="0"/>
+    </w:p>
+    <w:p>
       <w:pPr>
         <w:rPr>
           <w:b/>
@@ -227,8 +227,6 @@
       <w:r>
         <w:t xml:space="preserve"> to do and to get feedback for which will aid any software development project created. </w:t>
       </w:r>
-      <w:bookmarkStart w:id="0" w:name="_GoBack"/>
-      <w:bookmarkEnd w:id="0"/>
     </w:p>
     <w:p>
       <w:r>
@@ -246,7 +244,7 @@
 </file>
 
 <file path=word/numbering.xml><?xml version="1.0" encoding="utf-8"?>
-<w:numbering xmlns:wpc="http://schemas.microsoft.com/office/word/2010/wordprocessingCanvas" xmlns:cx="http://schemas.microsoft.com/office/drawing/2014/chartex" xmlns:cx1="http://schemas.microsoft.com/office/drawing/2015/9/8/chartex" xmlns:mc="http://schemas.openxmlformats.org/markup-compatibility/2006" xmlns:o="urn:schemas-microsoft-com:office:office" xmlns:r="http://schemas.openxmlformats.org/officeDocument/2006/relationships" xmlns:m="http://schemas.openxmlformats.org/officeDocument/2006/math" xmlns:v="urn:schemas-microsoft-com:vml" xmlns:wp14="http://schemas.microsoft.com/office/word/2010/wordprocessingDrawing" xmlns:wp="http://schemas.openxmlformats.org/drawingml/2006/wordprocessingDrawing" xmlns:w10="urn:schemas-microsoft-com:office:word" xmlns:w="http://schemas.openxmlformats.org/wordprocessingml/2006/main" xmlns:w14="http://schemas.microsoft.com/office/word/2010/wordml" xmlns:w15="http://schemas.microsoft.com/office/word/2012/wordml" xmlns:w16se="http://schemas.microsoft.com/office/word/2015/wordml/symex" xmlns:wpg="http://schemas.microsoft.com/office/word/2010/wordprocessingGroup" xmlns:wpi="http://schemas.microsoft.com/office/word/2010/wordprocessingInk" xmlns:wne="http://schemas.microsoft.com/office/word/2006/wordml" xmlns:wps="http://schemas.microsoft.com/office/word/2010/wordprocessingShape" mc:Ignorable="w14 w15 w16se wp14">
+<w:numbering xmlns:wpc="http://schemas.microsoft.com/office/word/2010/wordprocessingCanvas" xmlns:cx="http://schemas.microsoft.com/office/drawing/2014/chartex" xmlns:mc="http://schemas.openxmlformats.org/markup-compatibility/2006" xmlns:o="urn:schemas-microsoft-com:office:office" xmlns:r="http://schemas.openxmlformats.org/officeDocument/2006/relationships" xmlns:m="http://schemas.openxmlformats.org/officeDocument/2006/math" xmlns:v="urn:schemas-microsoft-com:vml" xmlns:wp14="http://schemas.microsoft.com/office/word/2010/wordprocessingDrawing" xmlns:wp="http://schemas.openxmlformats.org/drawingml/2006/wordprocessingDrawing" xmlns:w10="urn:schemas-microsoft-com:office:word" xmlns:w="http://schemas.openxmlformats.org/wordprocessingml/2006/main" xmlns:w14="http://schemas.microsoft.com/office/word/2010/wordml" xmlns:w15="http://schemas.microsoft.com/office/word/2012/wordml" xmlns:w16se="http://schemas.microsoft.com/office/word/2015/wordml/symex" xmlns:wpg="http://schemas.microsoft.com/office/word/2010/wordprocessingGroup" xmlns:wpi="http://schemas.microsoft.com/office/word/2010/wordprocessingInk" xmlns:wne="http://schemas.microsoft.com/office/word/2006/wordml" xmlns:wps="http://schemas.microsoft.com/office/word/2010/wordprocessingShape" mc:Ignorable="w14 w15 w16se wp14">
   <w:abstractNum w:abstractNumId="0" w15:restartNumberingAfterBreak="0">
     <w:nsid w:val="46D4798A"/>
     <w:multiLevelType w:val="hybridMultilevel"/>

</xml_diff>